<commit_message>
feat: version 1 release
</commit_message>
<xml_diff>
--- a/at3-documents/C-IP4RIoT-PRJ-V2-OOP.docx
+++ b/at3-documents/C-IP4RIoT-PRJ-V2-OOP.docx
@@ -8,6 +8,22 @@
         <w:jc w:val="left"/>
       </w:pPr>
       <w:bookmarkStart w:id="0" w:name="X5b6fecd25c28178bc56802c9907216e5ad703b1"/>
+      <w:r>
+        <w:t>Amy Loughman J123978</w:t>
+      </w:r>
+    </w:p>
+    <w:p/>
+    <w:p>
+      <w:pPr>
+        <w:pStyle w:val="Heading1"/>
+        <w:jc w:val="left"/>
+      </w:pPr>
+    </w:p>
+    <w:p>
+      <w:pPr>
+        <w:pStyle w:val="Heading1"/>
+        <w:jc w:val="left"/>
+      </w:pPr>
       <w:r>
         <w:t xml:space="preserve">Project: </w:t>
       </w:r>
@@ -108,27 +124,13 @@
               <w:rPr>
                 <w:rStyle w:val="SubtleEmphasis"/>
               </w:rPr>
-              <w:t xml:space="preserve"> (GitHub and </w:t>
-            </w:r>
-            <w:proofErr w:type="gramStart"/>
+              <w:t xml:space="preserve"> (GitHub and Blackboard) </w:t>
+            </w:r>
             <w:r>
               <w:rPr>
                 <w:rStyle w:val="SubtleEmphasis"/>
               </w:rPr>
-              <w:t xml:space="preserve">Blackboard) </w:t>
-            </w:r>
-            <w:r>
-              <w:rPr>
-                <w:rStyle w:val="SubtleEmphasis"/>
-              </w:rPr>
-              <w:t xml:space="preserve"> in</w:t>
-            </w:r>
-            <w:proofErr w:type="gramEnd"/>
-            <w:r>
-              <w:rPr>
-                <w:rStyle w:val="SubtleEmphasis"/>
-              </w:rPr>
-              <w:t xml:space="preserve"> formulating their answers.</w:t>
+              <w:t xml:space="preserve"> in formulating their answers.</w:t>
             </w:r>
           </w:p>
           <w:p>
@@ -902,15 +904,7 @@
         </w:rPr>
       </w:pPr>
       <w:r>
-        <w:t xml:space="preserve">Include at least </w:t>
-      </w:r>
-      <w:proofErr w:type="gramStart"/>
-      <w:r>
-        <w:t>two unit</w:t>
-      </w:r>
-      <w:proofErr w:type="gramEnd"/>
-      <w:r>
-        <w:t xml:space="preserve"> </w:t>
+        <w:t xml:space="preserve">Include at least two unit </w:t>
       </w:r>
       <w:r>
         <w:t>tests</w:t>
@@ -1051,18 +1045,13 @@
         </w:numPr>
       </w:pPr>
       <w:r>
-        <w:t>Create a new repository and configure it with a README</w:t>
-      </w:r>
-      <w:proofErr w:type="gramStart"/>
-      <w:r>
-        <w:t>, .</w:t>
+        <w:t>Create a new repository and configure it with a README, .</w:t>
       </w:r>
       <w:proofErr w:type="spellStart"/>
       <w:r>
         <w:t>gitignore</w:t>
       </w:r>
       <w:proofErr w:type="spellEnd"/>
-      <w:proofErr w:type="gramEnd"/>
       <w:r>
         <w:t>, and other essential setup files.</w:t>
       </w:r>
@@ -1163,15 +1152,7 @@
         </w:numPr>
       </w:pPr>
       <w:r>
-        <w:t xml:space="preserve">Finalize your submission by documenting the </w:t>
-      </w:r>
-      <w:proofErr w:type="gramStart"/>
-      <w:r>
-        <w:t>final outcome</w:t>
-      </w:r>
-      <w:proofErr w:type="gramEnd"/>
-      <w:r>
-        <w:t xml:space="preserve"> by</w:t>
+        <w:t>Finalize your submission by documenting the final outcome by</w:t>
       </w:r>
       <w:r>
         <w:t>:</w:t>
@@ -1345,6 +1326,21 @@
       <w:pPr>
         <w:pStyle w:val="TAFE-Answer"/>
       </w:pPr>
+      <w:r>
+        <w:t>An example of polymorphism in the car park project is the Sensors class. Here we have the parent class as an abstract class, then inheriting this abstract class features is the EntrySensor and the ExitSensor</w:t>
+      </w:r>
+      <w:r>
+        <w:t>.</w:t>
+      </w:r>
+      <w:r>
+        <w:t xml:space="preserve"> The file is sensors.py and encompasses lines 65-72 and 87-94.</w:t>
+      </w:r>
+      <w:r>
+        <w:t xml:space="preserve"> They both include the same update_car_park() method. Although in EntrySensor it is used to call add_car() to place a new plate into the car park’s log. Then in ExitSensor it is used </w:t>
+      </w:r>
+      <w:r>
+        <w:t>to call remove_car() and removes a plate from the car park’s log. The code can be extended later to add more sensors, like introducing multi-story levels to the car park, you could make out which cars are located where in a building, or even which aisle the cars are in and how many spots are free in that area.</w:t>
+      </w:r>
     </w:p>
     <w:p>
       <w:pPr>
@@ -1379,26 +1375,12 @@
       <w:pPr>
         <w:pStyle w:val="TAFE-Answer"/>
       </w:pPr>
-    </w:p>
-    <w:p>
-      <w:pPr>
-        <w:pStyle w:val="TAFE-Answer"/>
-      </w:pPr>
-    </w:p>
-    <w:p>
-      <w:pPr>
-        <w:pStyle w:val="TAFE-Answer"/>
-      </w:pPr>
-    </w:p>
-    <w:p>
-      <w:pPr>
-        <w:pStyle w:val="TAFE-Answer"/>
-      </w:pPr>
-    </w:p>
-    <w:p>
-      <w:pPr>
-        <w:pStyle w:val="TAFE-Answer"/>
-      </w:pPr>
+      <w:r>
+        <w:t xml:space="preserve">Aggregation is a ‘has-a’ relationship between classes, so you could say that CarPark has a Display class in it </w:t>
+      </w:r>
+      <w:r>
+        <w:t>when it needs to update the display to contain information about the car park, from lines 46-56 in car_park.py.</w:t>
+      </w:r>
     </w:p>
     <w:p>
       <w:pPr>
@@ -1480,12 +1462,34 @@
     <w:p>
       <w:pPr>
         <w:pStyle w:val="TAFE-Answer"/>
-      </w:pPr>
-    </w:p>
-    <w:p>
-      <w:pPr>
-        <w:pStyle w:val="TAFE-Answer"/>
-      </w:pPr>
+        <w:rPr>
+          <w:color w:val="000000" w:themeColor="text1"/>
+        </w:rPr>
+      </w:pPr>
+      <w:r>
+        <w:rPr>
+          <w:color w:val="000000" w:themeColor="text1"/>
+        </w:rPr>
+        <w:t xml:space="preserve">When making the __init__ method for Display, I mistakenly put the attribute and the </w:t>
+      </w:r>
+      <w:r>
+        <w:rPr>
+          <w:color w:val="000000" w:themeColor="text1"/>
+        </w:rPr>
+        <w:t>value</w:t>
+      </w:r>
+      <w:r>
+        <w:rPr>
+          <w:color w:val="000000" w:themeColor="text1"/>
+        </w:rPr>
+        <w:t xml:space="preserve"> around the wrong way. I had; display_id = self.display_id, instead of what it should have been; self.display_id = display_id</w:t>
+      </w:r>
+      <w:r>
+        <w:rPr>
+          <w:color w:val="000000" w:themeColor="text1"/>
+        </w:rPr>
+        <w:t>, so the assignment was wrong.</w:t>
+      </w:r>
     </w:p>
     <w:p>
       <w:pPr>
@@ -1509,11 +1513,9 @@
       <w:pPr>
         <w:pStyle w:val="TAFE-Answer"/>
       </w:pPr>
-    </w:p>
-    <w:p>
-      <w:pPr>
-        <w:pStyle w:val="TAFE-Answer"/>
-      </w:pPr>
+      <w:r>
+        <w:t>It took me a while of reading the NameError message and reading over the code to spot the error.</w:t>
+      </w:r>
     </w:p>
     <w:p>
       <w:pPr>
@@ -1537,21 +1539,15 @@
       <w:pPr>
         <w:pStyle w:val="TAFE-Answer"/>
         <w:rPr>
-          <w:i/>
-          <w:iCs/>
-          <w:color w:val="FF0000"/>
+          <w:color w:val="000000" w:themeColor="text1"/>
         </w:rPr>
       </w:pPr>
-    </w:p>
-    <w:p>
-      <w:pPr>
-        <w:pStyle w:val="TAFE-Answer"/>
+      <w:r>
         <w:rPr>
-          <w:i/>
-          <w:iCs/>
-          <w:color w:val="FF0000"/>
+          <w:color w:val="000000" w:themeColor="text1"/>
         </w:rPr>
-      </w:pPr>
+        <w:t>I was able to track down the error after looking over the code and changing the postion of the attribute.</w:t>
+      </w:r>
     </w:p>
     <w:p>
       <w:pPr>
@@ -1620,6 +1616,56 @@
       <w:pPr>
         <w:pStyle w:val="TAFE-Answer"/>
       </w:pPr>
+      <w:r>
+        <w:drawing>
+          <wp:inline distT="0" distB="0" distL="0" distR="0" wp14:anchorId="01FB5870" wp14:editId="7A9BC572">
+            <wp:extent cx="5286375" cy="2651998"/>
+            <wp:effectExtent l="0" t="0" r="0" b="0"/>
+            <wp:docPr id="656479535" name="Picture 4"/>
+            <wp:cNvGraphicFramePr>
+              <a:graphicFrameLocks xmlns:a="http://schemas.openxmlformats.org/drawingml/2006/main" noChangeAspect="1"/>
+            </wp:cNvGraphicFramePr>
+            <a:graphic xmlns:a="http://schemas.openxmlformats.org/drawingml/2006/main">
+              <a:graphicData uri="http://schemas.openxmlformats.org/drawingml/2006/picture">
+                <pic:pic xmlns:pic="http://schemas.openxmlformats.org/drawingml/2006/picture">
+                  <pic:nvPicPr>
+                    <pic:cNvPr id="0" name="Picture 1"/>
+                    <pic:cNvPicPr>
+                      <a:picLocks noChangeAspect="1" noChangeArrowheads="1"/>
+                    </pic:cNvPicPr>
+                  </pic:nvPicPr>
+                  <pic:blipFill>
+                    <a:blip r:embed="rId11" cstate="print">
+                      <a:extLst>
+                        <a:ext uri="{28A0092B-C50C-407E-A947-70E740481C1C}">
+                          <a14:useLocalDpi xmlns:a14="http://schemas.microsoft.com/office/drawing/2010/main" val="0"/>
+                        </a:ext>
+                      </a:extLst>
+                    </a:blip>
+                    <a:srcRect/>
+                    <a:stretch>
+                      <a:fillRect/>
+                    </a:stretch>
+                  </pic:blipFill>
+                  <pic:spPr bwMode="auto">
+                    <a:xfrm>
+                      <a:off x="0" y="0"/>
+                      <a:ext cx="5295721" cy="2656686"/>
+                    </a:xfrm>
+                    <a:prstGeom prst="rect">
+                      <a:avLst/>
+                    </a:prstGeom>
+                    <a:noFill/>
+                    <a:ln>
+                      <a:noFill/>
+                    </a:ln>
+                  </pic:spPr>
+                </pic:pic>
+              </a:graphicData>
+            </a:graphic>
+          </wp:inline>
+        </w:drawing>
+      </w:r>
     </w:p>
     <w:p>
       <w:pPr>
@@ -1628,29 +1674,14 @@
     </w:p>
     <w:p>
       <w:pPr>
-        <w:pStyle w:val="TAFE-Answer"/>
-      </w:pPr>
+        <w:spacing w:before="0" w:after="0"/>
+      </w:pPr>
+      <w:r>
+        <w:br w:type="page"/>
+      </w:r>
     </w:p>
     <w:p>
       <w:pPr>
-        <w:pStyle w:val="TAFE-Answer"/>
-      </w:pPr>
-    </w:p>
-    <w:p>
-      <w:pPr>
-        <w:pStyle w:val="TAFE-Answer"/>
-      </w:pPr>
-    </w:p>
-    <w:p>
-      <w:pPr>
-        <w:spacing w:before="0" w:after="0"/>
-      </w:pPr>
-      <w:r>
-        <w:br w:type="page"/>
-      </w:r>
-    </w:p>
-    <w:p>
-      <w:pPr>
         <w:pStyle w:val="TAFE-Question"/>
       </w:pPr>
       <w:r>
@@ -1663,7 +1694,6 @@
       <w:r>
         <w:t xml:space="preserve">you used to document the </w:t>
       </w:r>
-      <w:proofErr w:type="gramStart"/>
       <w:r>
         <w:rPr>
           <w:b/>
@@ -1671,7 +1701,6 @@
         </w:rPr>
         <w:t>final outcome</w:t>
       </w:r>
-      <w:proofErr w:type="gramEnd"/>
       <w:r>
         <w:t xml:space="preserve"> of the project</w:t>
       </w:r>
@@ -1789,11 +1818,11 @@
         <w:tblLook w:val="04A0" w:firstRow="1" w:lastRow="0" w:firstColumn="1" w:lastColumn="0" w:noHBand="0" w:noVBand="1"/>
       </w:tblPr>
       <w:tblGrid>
-        <w:gridCol w:w="446"/>
-        <w:gridCol w:w="2260"/>
-        <w:gridCol w:w="2311"/>
-        <w:gridCol w:w="1643"/>
-        <w:gridCol w:w="1647"/>
+        <w:gridCol w:w="429"/>
+        <w:gridCol w:w="1839"/>
+        <w:gridCol w:w="2991"/>
+        <w:gridCol w:w="1556"/>
+        <w:gridCol w:w="1492"/>
       </w:tblGrid>
       <w:tr>
         <w:trPr>
@@ -2040,21 +2069,17 @@
               <w:shd w:val="clear" w:color="auto" w:fill="auto"/>
               <w:ind w:left="0"/>
               <w:rPr>
-                <w:i/>
-                <w:iCs/>
                 <w:sz w:val="16"/>
                 <w:szCs w:val="16"/>
               </w:rPr>
             </w:pPr>
             <w:r>
               <w:rPr>
-                <w:i/>
-                <w:iCs/>
-                <w:color w:val="FF0000"/>
-                <w:sz w:val="16"/>
-                <w:szCs w:val="16"/>
-              </w:rPr>
-              <w:t>&lt;name of class&gt;</w:t>
+                <w:color w:val="000000" w:themeColor="text1"/>
+                <w:sz w:val="16"/>
+                <w:szCs w:val="16"/>
+              </w:rPr>
+              <w:t>CarPark</w:t>
             </w:r>
           </w:p>
         </w:tc>
@@ -2072,6 +2097,13 @@
                 <w:szCs w:val="16"/>
               </w:rPr>
             </w:pPr>
+            <w:r>
+              <w:rPr>
+                <w:sz w:val="16"/>
+                <w:szCs w:val="16"/>
+              </w:rPr>
+              <w:t>car_park.py</w:t>
+            </w:r>
           </w:p>
         </w:tc>
         <w:tc>
@@ -2084,21 +2116,18 @@
               <w:shd w:val="clear" w:color="auto" w:fill="auto"/>
               <w:ind w:left="0"/>
               <w:rPr>
-                <w:i/>
-                <w:iCs/>
+                <w:color w:val="000000" w:themeColor="text1"/>
                 <w:sz w:val="16"/>
                 <w:szCs w:val="16"/>
               </w:rPr>
             </w:pPr>
             <w:r>
               <w:rPr>
-                <w:i/>
-                <w:iCs/>
-                <w:color w:val="FF0000"/>
-                <w:sz w:val="16"/>
-                <w:szCs w:val="16"/>
-              </w:rPr>
-              <w:t>&lt;first line of class declaration&gt;</w:t>
+                <w:color w:val="000000" w:themeColor="text1"/>
+                <w:sz w:val="16"/>
+                <w:szCs w:val="16"/>
+              </w:rPr>
+              <w:t>11</w:t>
             </w:r>
           </w:p>
         </w:tc>
@@ -2201,6 +2230,13 @@
                 <w:szCs w:val="16"/>
               </w:rPr>
             </w:pPr>
+            <w:r>
+              <w:rPr>
+                <w:sz w:val="16"/>
+                <w:szCs w:val="16"/>
+              </w:rPr>
+              <w:t>Sensors</w:t>
+            </w:r>
           </w:p>
         </w:tc>
         <w:tc>
@@ -2217,6 +2253,13 @@
                 <w:szCs w:val="16"/>
               </w:rPr>
             </w:pPr>
+            <w:r>
+              <w:rPr>
+                <w:sz w:val="16"/>
+                <w:szCs w:val="16"/>
+              </w:rPr>
+              <w:t>sensors.py</w:t>
+            </w:r>
           </w:p>
         </w:tc>
         <w:tc>
@@ -2233,6 +2276,13 @@
                 <w:szCs w:val="16"/>
               </w:rPr>
             </w:pPr>
+            <w:r>
+              <w:rPr>
+                <w:sz w:val="16"/>
+                <w:szCs w:val="16"/>
+              </w:rPr>
+              <w:t>5</w:t>
+            </w:r>
           </w:p>
         </w:tc>
       </w:tr>
@@ -2334,6 +2384,13 @@
                 <w:szCs w:val="16"/>
               </w:rPr>
             </w:pPr>
+            <w:r>
+              <w:rPr>
+                <w:sz w:val="16"/>
+                <w:szCs w:val="16"/>
+              </w:rPr>
+              <w:t>Display</w:t>
+            </w:r>
           </w:p>
         </w:tc>
         <w:tc>
@@ -2350,6 +2407,13 @@
                 <w:szCs w:val="16"/>
               </w:rPr>
             </w:pPr>
+            <w:r>
+              <w:rPr>
+                <w:sz w:val="16"/>
+                <w:szCs w:val="16"/>
+              </w:rPr>
+              <w:t>display.py</w:t>
+            </w:r>
           </w:p>
         </w:tc>
         <w:tc>
@@ -2366,6 +2430,13 @@
                 <w:szCs w:val="16"/>
               </w:rPr>
             </w:pPr>
+            <w:r>
+              <w:rPr>
+                <w:sz w:val="16"/>
+                <w:szCs w:val="16"/>
+              </w:rPr>
+              <w:t>1</w:t>
+            </w:r>
           </w:p>
         </w:tc>
       </w:tr>
@@ -2463,39 +2534,18 @@
               <w:shd w:val="clear" w:color="auto" w:fill="auto"/>
               <w:ind w:left="0"/>
               <w:rPr>
+                <w:color w:val="000000" w:themeColor="text1"/>
                 <w:sz w:val="16"/>
                 <w:szCs w:val="16"/>
               </w:rPr>
             </w:pPr>
             <w:r>
               <w:rPr>
-                <w:i/>
-                <w:iCs/>
-                <w:color w:val="FF0000"/>
-                <w:sz w:val="16"/>
-                <w:szCs w:val="16"/>
-              </w:rPr>
-              <w:t>&lt;</w:t>
-            </w:r>
-            <w:r>
-              <w:rPr>
-                <w:i/>
-                <w:iCs/>
-                <w:color w:val="FF0000"/>
-                <w:sz w:val="16"/>
-                <w:szCs w:val="16"/>
-              </w:rPr>
-              <w:t>Explain the purpose</w:t>
-            </w:r>
-            <w:r>
-              <w:rPr>
-                <w:i/>
-                <w:iCs/>
-                <w:color w:val="FF0000"/>
-                <w:sz w:val="16"/>
-                <w:szCs w:val="16"/>
-              </w:rPr>
-              <w:t>&gt;</w:t>
+                <w:color w:val="000000" w:themeColor="text1"/>
+                <w:sz w:val="16"/>
+                <w:szCs w:val="16"/>
+              </w:rPr>
+              <w:t>To log the activity from cars using their plates as ID in the car park</w:t>
             </w:r>
           </w:p>
         </w:tc>
@@ -2509,39 +2559,18 @@
               <w:shd w:val="clear" w:color="auto" w:fill="auto"/>
               <w:ind w:left="0"/>
               <w:rPr>
+                <w:color w:val="000000" w:themeColor="text1"/>
                 <w:sz w:val="16"/>
                 <w:szCs w:val="16"/>
               </w:rPr>
             </w:pPr>
             <w:r>
               <w:rPr>
-                <w:i/>
-                <w:iCs/>
-                <w:color w:val="FF0000"/>
-                <w:sz w:val="16"/>
-                <w:szCs w:val="16"/>
-              </w:rPr>
-              <w:t>&lt;</w:t>
-            </w:r>
-            <w:r>
-              <w:rPr>
-                <w:i/>
-                <w:iCs/>
-                <w:color w:val="FF0000"/>
-                <w:sz w:val="16"/>
-                <w:szCs w:val="16"/>
-              </w:rPr>
-              <w:t>Name of file you read/wrote to, included with sub</w:t>
-            </w:r>
-            <w:r>
-              <w:rPr>
-                <w:i/>
-                <w:iCs/>
-                <w:color w:val="FF0000"/>
-                <w:sz w:val="16"/>
-                <w:szCs w:val="16"/>
-              </w:rPr>
-              <w:t>&gt;</w:t>
+                <w:color w:val="000000" w:themeColor="text1"/>
+                <w:sz w:val="16"/>
+                <w:szCs w:val="16"/>
+              </w:rPr>
+              <w:t>main.py / moondalup.txt</w:t>
             </w:r>
           </w:p>
         </w:tc>
@@ -2559,6 +2588,13 @@
                 <w:szCs w:val="16"/>
               </w:rPr>
             </w:pPr>
+            <w:r>
+              <w:rPr>
+                <w:sz w:val="16"/>
+                <w:szCs w:val="16"/>
+              </w:rPr>
+              <w:t>7</w:t>
+            </w:r>
           </w:p>
         </w:tc>
       </w:tr>
@@ -2656,22 +2692,38 @@
               <w:shd w:val="clear" w:color="auto" w:fill="auto"/>
               <w:ind w:left="0"/>
               <w:rPr>
-                <w:i/>
-                <w:iCs/>
-                <w:color w:val="FF0000"/>
+                <w:color w:val="000000" w:themeColor="text1"/>
                 <w:sz w:val="16"/>
                 <w:szCs w:val="16"/>
               </w:rPr>
             </w:pPr>
             <w:r>
               <w:rPr>
-                <w:i/>
-                <w:iCs/>
-                <w:color w:val="FF0000"/>
-                <w:sz w:val="16"/>
-                <w:szCs w:val="16"/>
-              </w:rPr>
-              <w:t>Include both method names</w:t>
+                <w:color w:val="000000" w:themeColor="text1"/>
+                <w:sz w:val="16"/>
+                <w:szCs w:val="16"/>
+              </w:rPr>
+              <w:t>main_car_park = CarPark()</w:t>
+            </w:r>
+          </w:p>
+          <w:p>
+            <w:pPr>
+              <w:pStyle w:val="TAFE-Answer"/>
+              <w:shd w:val="clear" w:color="auto" w:fill="auto"/>
+              <w:ind w:left="0"/>
+              <w:rPr>
+                <w:color w:val="000000" w:themeColor="text1"/>
+                <w:sz w:val="16"/>
+                <w:szCs w:val="16"/>
+              </w:rPr>
+            </w:pPr>
+            <w:r>
+              <w:rPr>
+                <w:color w:val="000000" w:themeColor="text1"/>
+                <w:sz w:val="16"/>
+                <w:szCs w:val="16"/>
+              </w:rPr>
+              <w:t>entry_sensor = EntrySensor()</w:t>
             </w:r>
           </w:p>
         </w:tc>
@@ -2689,6 +2741,13 @@
                 <w:szCs w:val="16"/>
               </w:rPr>
             </w:pPr>
+            <w:r>
+              <w:rPr>
+                <w:sz w:val="16"/>
+                <w:szCs w:val="16"/>
+              </w:rPr>
+              <w:t>main.py</w:t>
+            </w:r>
           </w:p>
         </w:tc>
         <w:tc>
@@ -2705,6 +2764,31 @@
                 <w:szCs w:val="16"/>
               </w:rPr>
             </w:pPr>
+            <w:r>
+              <w:rPr>
+                <w:sz w:val="16"/>
+                <w:szCs w:val="16"/>
+              </w:rPr>
+              <w:t>7</w:t>
+            </w:r>
+          </w:p>
+          <w:p>
+            <w:pPr>
+              <w:pStyle w:val="TAFE-Answer"/>
+              <w:shd w:val="clear" w:color="auto" w:fill="auto"/>
+              <w:ind w:left="0"/>
+              <w:rPr>
+                <w:sz w:val="16"/>
+                <w:szCs w:val="16"/>
+              </w:rPr>
+            </w:pPr>
+            <w:r>
+              <w:rPr>
+                <w:sz w:val="16"/>
+                <w:szCs w:val="16"/>
+              </w:rPr>
+              <w:t>8</w:t>
+            </w:r>
           </w:p>
         </w:tc>
       </w:tr>
@@ -2802,13 +2886,27 @@
               <w:shd w:val="clear" w:color="auto" w:fill="auto"/>
               <w:ind w:left="0"/>
               <w:rPr>
-                <w:i/>
-                <w:iCs/>
                 <w:color w:val="FF0000"/>
                 <w:sz w:val="16"/>
                 <w:szCs w:val="16"/>
               </w:rPr>
             </w:pPr>
+            <w:r>
+              <w:rPr>
+                <w:color w:val="000000" w:themeColor="text1"/>
+                <w:sz w:val="16"/>
+                <w:szCs w:val="16"/>
+              </w:rPr>
+              <w:t>CarPark.</w:t>
+            </w:r>
+            <w:r>
+              <w:rPr>
+                <w:color w:val="000000" w:themeColor="text1"/>
+                <w:sz w:val="16"/>
+                <w:szCs w:val="16"/>
+              </w:rPr>
+              <w:t>plates</w:t>
+            </w:r>
           </w:p>
         </w:tc>
         <w:tc>
@@ -2825,6 +2923,13 @@
                 <w:szCs w:val="16"/>
               </w:rPr>
             </w:pPr>
+            <w:r>
+              <w:rPr>
+                <w:sz w:val="16"/>
+                <w:szCs w:val="16"/>
+              </w:rPr>
+              <w:t>car_park.py</w:t>
+            </w:r>
           </w:p>
         </w:tc>
         <w:tc>
@@ -2841,6 +2946,13 @@
                 <w:szCs w:val="16"/>
               </w:rPr>
             </w:pPr>
+            <w:r>
+              <w:rPr>
+                <w:sz w:val="16"/>
+                <w:szCs w:val="16"/>
+              </w:rPr>
+              <w:t>24</w:t>
+            </w:r>
           </w:p>
         </w:tc>
       </w:tr>
@@ -2934,14 +3046,6 @@
               </w:rPr>
               <w:t>)</w:t>
             </w:r>
-            <w:r>
-              <w:rPr>
-                <w:color w:val="FF0000"/>
-                <w:sz w:val="16"/>
-                <w:szCs w:val="16"/>
-              </w:rPr>
-              <w:t xml:space="preserve"> &lt;a test that is part of a test case&gt;</w:t>
-            </w:r>
           </w:p>
         </w:tc>
         <w:tc>
@@ -2954,42 +3058,108 @@
               <w:shd w:val="clear" w:color="auto" w:fill="auto"/>
               <w:ind w:left="0"/>
               <w:rPr>
-                <w:i/>
-                <w:iCs/>
-                <w:color w:val="FF0000"/>
+                <w:color w:val="000000" w:themeColor="text1"/>
                 <w:sz w:val="16"/>
                 <w:szCs w:val="16"/>
               </w:rPr>
             </w:pPr>
             <w:r>
               <w:rPr>
-                <w:i/>
-                <w:iCs/>
-                <w:color w:val="FF0000"/>
-                <w:sz w:val="16"/>
-                <w:szCs w:val="16"/>
-              </w:rPr>
-              <w:t>&lt;what are you testing</w:t>
-            </w:r>
-            <w:r>
-              <w:rPr>
-                <w:i/>
-                <w:iCs/>
-                <w:color w:val="FF0000"/>
-                <w:sz w:val="16"/>
-                <w:szCs w:val="16"/>
-              </w:rPr>
-              <w:t>, include the arrange, act, assert</w:t>
-            </w:r>
-            <w:r>
-              <w:rPr>
-                <w:i/>
-                <w:iCs/>
-                <w:color w:val="FF0000"/>
-                <w:sz w:val="16"/>
-                <w:szCs w:val="16"/>
-              </w:rPr>
-              <w:t>&gt;</w:t>
+                <w:color w:val="000000" w:themeColor="text1"/>
+                <w:sz w:val="16"/>
+                <w:szCs w:val="16"/>
+              </w:rPr>
+              <w:t>Arrange:</w:t>
+            </w:r>
+            <w:r>
+              <w:rPr>
+                <w:color w:val="000000" w:themeColor="text1"/>
+                <w:sz w:val="16"/>
+                <w:szCs w:val="16"/>
+              </w:rPr>
+              <w:br/>
+            </w:r>
+            <w:r>
+              <w:rPr>
+                <w:color w:val="000000" w:themeColor="text1"/>
+                <w:sz w:val="16"/>
+                <w:szCs w:val="16"/>
+              </w:rPr>
+              <w:t>self.entry_sensor = EntrySensor(car_park=self.car_park, display_id='1', is_active=True)</w:t>
+            </w:r>
+          </w:p>
+          <w:p>
+            <w:pPr>
+              <w:pStyle w:val="TAFE-Answer"/>
+              <w:shd w:val="clear" w:color="auto" w:fill="auto"/>
+              <w:ind w:left="0"/>
+              <w:rPr>
+                <w:color w:val="000000" w:themeColor="text1"/>
+                <w:sz w:val="16"/>
+                <w:szCs w:val="16"/>
+              </w:rPr>
+            </w:pPr>
+            <w:r>
+              <w:rPr>
+                <w:color w:val="000000" w:themeColor="text1"/>
+                <w:sz w:val="16"/>
+                <w:szCs w:val="16"/>
+              </w:rPr>
+              <w:lastRenderedPageBreak/>
+              <w:t>Act:</w:t>
+            </w:r>
+            <w:r>
+              <w:rPr>
+                <w:color w:val="000000" w:themeColor="text1"/>
+                <w:sz w:val="16"/>
+                <w:szCs w:val="16"/>
+              </w:rPr>
+              <w:br/>
+              <w:t>Checking if it’s an object of an EntrySensor.</w:t>
+            </w:r>
+          </w:p>
+          <w:p>
+            <w:pPr>
+              <w:pStyle w:val="TAFE-Answer"/>
+              <w:shd w:val="clear" w:color="auto" w:fill="auto"/>
+              <w:ind w:left="0"/>
+              <w:rPr>
+                <w:color w:val="000000" w:themeColor="text1"/>
+                <w:sz w:val="16"/>
+                <w:szCs w:val="16"/>
+              </w:rPr>
+            </w:pPr>
+            <w:r>
+              <w:rPr>
+                <w:color w:val="000000" w:themeColor="text1"/>
+                <w:sz w:val="16"/>
+                <w:szCs w:val="16"/>
+              </w:rPr>
+              <w:t>Assert:</w:t>
+            </w:r>
+            <w:r>
+              <w:rPr>
+                <w:color w:val="000000" w:themeColor="text1"/>
+                <w:sz w:val="16"/>
+                <w:szCs w:val="16"/>
+              </w:rPr>
+              <w:br/>
+            </w:r>
+            <w:r>
+              <w:rPr>
+                <w:color w:val="000000" w:themeColor="text1"/>
+                <w:sz w:val="16"/>
+                <w:szCs w:val="16"/>
+              </w:rPr>
+              <w:t>self.assertIsInstance(self.entry_sensor, EntrySensor</w:t>
+            </w:r>
+            <w:r>
+              <w:rPr>
+                <w:color w:val="000000" w:themeColor="text1"/>
+                <w:sz w:val="16"/>
+                <w:szCs w:val="16"/>
+              </w:rPr>
+              <w:t>)</w:t>
             </w:r>
           </w:p>
         </w:tc>
@@ -3007,6 +3177,14 @@
                 <w:szCs w:val="16"/>
               </w:rPr>
             </w:pPr>
+            <w:r>
+              <w:rPr>
+                <w:sz w:val="16"/>
+                <w:szCs w:val="16"/>
+              </w:rPr>
+              <w:lastRenderedPageBreak/>
+              <w:t>test_sensors.py</w:t>
+            </w:r>
           </w:p>
         </w:tc>
         <w:tc>
@@ -3023,6 +3201,31 @@
                 <w:szCs w:val="16"/>
               </w:rPr>
             </w:pPr>
+            <w:r>
+              <w:rPr>
+                <w:sz w:val="16"/>
+                <w:szCs w:val="16"/>
+              </w:rPr>
+              <w:t>12</w:t>
+            </w:r>
+          </w:p>
+          <w:p>
+            <w:pPr>
+              <w:pStyle w:val="TAFE-Answer"/>
+              <w:shd w:val="clear" w:color="auto" w:fill="auto"/>
+              <w:ind w:left="0"/>
+              <w:rPr>
+                <w:sz w:val="16"/>
+                <w:szCs w:val="16"/>
+              </w:rPr>
+            </w:pPr>
+            <w:r>
+              <w:rPr>
+                <w:sz w:val="16"/>
+                <w:szCs w:val="16"/>
+              </w:rPr>
+              <w:t>15</w:t>
+            </w:r>
           </w:p>
         </w:tc>
       </w:tr>
@@ -3120,13 +3323,107 @@
               <w:shd w:val="clear" w:color="auto" w:fill="auto"/>
               <w:ind w:left="0"/>
               <w:rPr>
-                <w:i/>
-                <w:iCs/>
-                <w:color w:val="FF0000"/>
+                <w:color w:val="000000" w:themeColor="text1"/>
                 <w:sz w:val="16"/>
                 <w:szCs w:val="16"/>
               </w:rPr>
             </w:pPr>
+            <w:r>
+              <w:rPr>
+                <w:color w:val="000000" w:themeColor="text1"/>
+                <w:sz w:val="16"/>
+                <w:szCs w:val="16"/>
+              </w:rPr>
+              <w:t>Arrange:</w:t>
+            </w:r>
+            <w:r>
+              <w:rPr>
+                <w:color w:val="000000" w:themeColor="text1"/>
+                <w:sz w:val="16"/>
+                <w:szCs w:val="16"/>
+              </w:rPr>
+              <w:br/>
+            </w:r>
+            <w:r>
+              <w:rPr>
+                <w:color w:val="000000" w:themeColor="text1"/>
+                <w:sz w:val="16"/>
+                <w:szCs w:val="16"/>
+              </w:rPr>
+              <w:t>self.car_park = CarPark("Perth", 100, 25)</w:t>
+            </w:r>
+          </w:p>
+          <w:p>
+            <w:pPr>
+              <w:pStyle w:val="TAFE-Answer"/>
+              <w:shd w:val="clear" w:color="auto" w:fill="auto"/>
+              <w:ind w:left="0"/>
+              <w:rPr>
+                <w:color w:val="000000" w:themeColor="text1"/>
+                <w:sz w:val="16"/>
+                <w:szCs w:val="16"/>
+              </w:rPr>
+            </w:pPr>
+            <w:r>
+              <w:rPr>
+                <w:color w:val="000000" w:themeColor="text1"/>
+                <w:sz w:val="16"/>
+                <w:szCs w:val="16"/>
+              </w:rPr>
+              <w:t>Act:</w:t>
+            </w:r>
+            <w:r>
+              <w:rPr>
+                <w:color w:val="000000" w:themeColor="text1"/>
+                <w:sz w:val="16"/>
+                <w:szCs w:val="16"/>
+              </w:rPr>
+              <w:br/>
+            </w:r>
+            <w:r>
+              <w:rPr>
+                <w:color w:val="000000" w:themeColor="text1"/>
+                <w:sz w:val="16"/>
+                <w:szCs w:val="16"/>
+              </w:rPr>
+              <w:t>self.car_park.add_car("ABC 001")</w:t>
+            </w:r>
+          </w:p>
+          <w:p>
+            <w:pPr>
+              <w:pStyle w:val="TAFE-Answer"/>
+              <w:shd w:val="clear" w:color="auto" w:fill="auto"/>
+              <w:ind w:left="0"/>
+              <w:rPr>
+                <w:color w:val="000000" w:themeColor="text1"/>
+                <w:sz w:val="16"/>
+                <w:szCs w:val="16"/>
+              </w:rPr>
+            </w:pPr>
+            <w:r>
+              <w:rPr>
+                <w:color w:val="000000" w:themeColor="text1"/>
+                <w:sz w:val="16"/>
+                <w:szCs w:val="16"/>
+              </w:rPr>
+              <w:t>Assert:</w:t>
+            </w:r>
+            <w:r>
+              <w:rPr>
+                <w:color w:val="000000" w:themeColor="text1"/>
+                <w:sz w:val="16"/>
+                <w:szCs w:val="16"/>
+              </w:rPr>
+              <w:br/>
+            </w:r>
+            <w:r>
+              <w:rPr>
+                <w:color w:val="000000" w:themeColor="text1"/>
+                <w:sz w:val="16"/>
+                <w:szCs w:val="16"/>
+              </w:rPr>
+              <w:t>self.assertEqual(self.car_park.plates, ["ABC 001"])</w:t>
+            </w:r>
           </w:p>
         </w:tc>
         <w:tc>
@@ -3143,6 +3440,13 @@
                 <w:szCs w:val="16"/>
               </w:rPr>
             </w:pPr>
+            <w:r>
+              <w:rPr>
+                <w:sz w:val="16"/>
+                <w:szCs w:val="16"/>
+              </w:rPr>
+              <w:t>test_car_park.py</w:t>
+            </w:r>
           </w:p>
         </w:tc>
         <w:tc>
@@ -3159,6 +3463,49 @@
                 <w:szCs w:val="16"/>
               </w:rPr>
             </w:pPr>
+            <w:r>
+              <w:rPr>
+                <w:sz w:val="16"/>
+                <w:szCs w:val="16"/>
+              </w:rPr>
+              <w:t>12</w:t>
+            </w:r>
+          </w:p>
+          <w:p>
+            <w:pPr>
+              <w:pStyle w:val="TAFE-Answer"/>
+              <w:shd w:val="clear" w:color="auto" w:fill="auto"/>
+              <w:ind w:left="0"/>
+              <w:rPr>
+                <w:sz w:val="16"/>
+                <w:szCs w:val="16"/>
+              </w:rPr>
+            </w:pPr>
+            <w:r>
+              <w:rPr>
+                <w:sz w:val="16"/>
+                <w:szCs w:val="16"/>
+              </w:rPr>
+              <w:t>24</w:t>
+            </w:r>
+          </w:p>
+          <w:p>
+            <w:pPr>
+              <w:pStyle w:val="TAFE-Answer"/>
+              <w:shd w:val="clear" w:color="auto" w:fill="auto"/>
+              <w:ind w:left="0"/>
+              <w:rPr>
+                <w:sz w:val="16"/>
+                <w:szCs w:val="16"/>
+              </w:rPr>
+            </w:pPr>
+            <w:r>
+              <w:rPr>
+                <w:sz w:val="16"/>
+                <w:szCs w:val="16"/>
+              </w:rPr>
+              <w:t>25</w:t>
+            </w:r>
           </w:p>
         </w:tc>
       </w:tr>
@@ -3182,7 +3529,6 @@
                 <w:sz w:val="16"/>
                 <w:szCs w:val="16"/>
               </w:rPr>
-              <w:lastRenderedPageBreak/>
               <w:fldChar w:fldCharType="begin">
                 <w:ffData>
                   <w:name w:val="Check1"/>
@@ -3257,32 +3603,18 @@
               <w:shd w:val="clear" w:color="auto" w:fill="auto"/>
               <w:ind w:left="0"/>
               <w:rPr>
-                <w:i/>
-                <w:iCs/>
-                <w:color w:val="FF0000"/>
+                <w:color w:val="000000" w:themeColor="text1"/>
                 <w:sz w:val="16"/>
                 <w:szCs w:val="16"/>
               </w:rPr>
             </w:pPr>
             <w:r>
               <w:rPr>
-                <w:i/>
-                <w:iCs/>
-                <w:color w:val="FF0000"/>
-                <w:sz w:val="16"/>
-                <w:szCs w:val="16"/>
-              </w:rPr>
-              <w:t>&lt;</w:t>
-            </w:r>
-            <w:r>
-              <w:rPr>
-                <w:i/>
-                <w:iCs/>
-                <w:color w:val="FF0000"/>
-                <w:sz w:val="16"/>
-                <w:szCs w:val="16"/>
-              </w:rPr>
-              <w:t xml:space="preserve"> instantiate all submitted classes and meaningfully use them&gt;</w:t>
+                <w:color w:val="000000" w:themeColor="text1"/>
+                <w:sz w:val="16"/>
+                <w:szCs w:val="16"/>
+              </w:rPr>
+              <w:t>All classes have been called and new objects created for each.</w:t>
             </w:r>
           </w:p>
         </w:tc>
@@ -3790,10 +4122,27 @@
               <w:shd w:val="clear" w:color="auto" w:fill="auto"/>
               <w:ind w:left="0"/>
               <w:rPr>
+                <w:color w:val="000000" w:themeColor="text1"/>
                 <w:sz w:val="16"/>
                 <w:szCs w:val="16"/>
               </w:rPr>
             </w:pPr>
+            <w:r>
+              <w:rPr>
+                <w:color w:val="000000" w:themeColor="text1"/>
+                <w:sz w:val="16"/>
+                <w:szCs w:val="16"/>
+              </w:rPr>
+              <w:t>Initial commit</w:t>
+            </w:r>
+            <w:r>
+              <w:rPr>
+                <w:color w:val="000000" w:themeColor="text1"/>
+                <w:sz w:val="16"/>
+                <w:szCs w:val="16"/>
+              </w:rPr>
+              <w:t>.</w:t>
+            </w:r>
           </w:p>
         </w:tc>
         <w:tc>
@@ -3806,40 +4155,22 @@
               <w:shd w:val="clear" w:color="auto" w:fill="auto"/>
               <w:ind w:left="0"/>
               <w:rPr>
+                <w:color w:val="000000" w:themeColor="text1"/>
                 <w:sz w:val="16"/>
                 <w:szCs w:val="16"/>
               </w:rPr>
             </w:pPr>
-            <w:r>
-              <w:rPr>
-                <w:i/>
-                <w:iCs/>
-                <w:color w:val="FF0000"/>
-                <w:sz w:val="16"/>
-                <w:szCs w:val="16"/>
-              </w:rPr>
-              <w:t>&lt;</w:t>
-            </w:r>
-            <w:r>
-              <w:rPr>
-                <w:i/>
-                <w:iCs/>
-                <w:color w:val="FF0000"/>
-                <w:sz w:val="16"/>
-                <w:szCs w:val="16"/>
-              </w:rPr>
-              <w:t>Only include first line</w:t>
-            </w:r>
-            <w:r>
-              <w:rPr>
-                <w:i/>
-                <w:iCs/>
-                <w:color w:val="FF0000"/>
-                <w:sz w:val="16"/>
-                <w:szCs w:val="16"/>
-              </w:rPr>
-              <w:t>&gt;</w:t>
-            </w:r>
+            <w:hyperlink r:id="rId12" w:tooltip="chore: initial commit" w:history="1">
+              <w:r>
+                <w:rPr>
+                  <w:rStyle w:val="Hyperlink"/>
+                  <w:color w:val="000000" w:themeColor="text1"/>
+                  <w:sz w:val="16"/>
+                  <w:szCs w:val="16"/>
+                </w:rPr>
+                <w:t>chore: initial commit</w:t>
+              </w:r>
+            </w:hyperlink>
           </w:p>
         </w:tc>
         <w:tc>
@@ -3852,17 +4183,26 @@
               <w:shd w:val="clear" w:color="auto" w:fill="auto"/>
               <w:ind w:left="0"/>
               <w:rPr>
+                <w:color w:val="000000" w:themeColor="text1"/>
                 <w:sz w:val="16"/>
                 <w:szCs w:val="16"/>
               </w:rPr>
             </w:pPr>
             <w:r>
               <w:rPr>
-                <w:color w:val="FF0000"/>
-                <w:sz w:val="16"/>
-                <w:szCs w:val="16"/>
-              </w:rPr>
-              <w:t>&lt;first six digits&gt;</w:t>
+                <w:color w:val="000000" w:themeColor="text1"/>
+                <w:sz w:val="16"/>
+                <w:szCs w:val="16"/>
+              </w:rPr>
+              <w:t>1181d7</w:t>
+            </w:r>
+            <w:r>
+              <w:rPr>
+                <w:color w:val="000000" w:themeColor="text1"/>
+                <w:sz w:val="16"/>
+                <w:szCs w:val="16"/>
+              </w:rPr>
+              <w:t>1</w:t>
             </w:r>
           </w:p>
         </w:tc>
@@ -3887,6 +4227,7 @@
                 <w:sz w:val="16"/>
                 <w:szCs w:val="16"/>
               </w:rPr>
+              <w:lastRenderedPageBreak/>
               <w:fldChar w:fldCharType="begin">
                 <w:ffData>
                   <w:name w:val="Check1"/>
@@ -3955,6 +4296,370 @@
                 <w:szCs w:val="16"/>
               </w:rPr>
               <w:t>ommit (2)</w:t>
+            </w:r>
+          </w:p>
+        </w:tc>
+        <w:tc>
+          <w:tcPr>
+            <w:tcW w:w="2311" w:type="dxa"/>
+          </w:tcPr>
+          <w:p>
+            <w:pPr>
+              <w:pStyle w:val="TAFE-Answer"/>
+              <w:shd w:val="clear" w:color="auto" w:fill="auto"/>
+              <w:ind w:left="0"/>
+              <w:rPr>
+                <w:color w:val="000000" w:themeColor="text1"/>
+                <w:sz w:val="16"/>
+                <w:szCs w:val="16"/>
+              </w:rPr>
+            </w:pPr>
+            <w:r>
+              <w:rPr>
+                <w:color w:val="000000" w:themeColor="text1"/>
+                <w:sz w:val="16"/>
+                <w:szCs w:val="16"/>
+              </w:rPr>
+              <w:t>Added the first few different files needed for the program to run.</w:t>
+            </w:r>
+          </w:p>
+        </w:tc>
+        <w:tc>
+          <w:tcPr>
+            <w:tcW w:w="1643" w:type="dxa"/>
+          </w:tcPr>
+          <w:p>
+            <w:pPr>
+              <w:pStyle w:val="TAFE-Answer"/>
+              <w:shd w:val="clear" w:color="auto" w:fill="auto"/>
+              <w:ind w:left="0"/>
+              <w:rPr>
+                <w:color w:val="000000" w:themeColor="text1"/>
+                <w:sz w:val="16"/>
+                <w:szCs w:val="16"/>
+              </w:rPr>
+            </w:pPr>
+            <w:hyperlink r:id="rId13" w:tooltip="feat: add car_park.py, sensors.py, display.py, add class structure to each file" w:history="1">
+              <w:r>
+                <w:rPr>
+                  <w:rStyle w:val="Hyperlink"/>
+                  <w:color w:val="000000" w:themeColor="text1"/>
+                  <w:sz w:val="16"/>
+                  <w:szCs w:val="16"/>
+                </w:rPr>
+                <w:t>feat: add car_park.py, sensors.py, display.py, add class structure to each file</w:t>
+              </w:r>
+            </w:hyperlink>
+          </w:p>
+        </w:tc>
+        <w:tc>
+          <w:tcPr>
+            <w:tcW w:w="1647" w:type="dxa"/>
+          </w:tcPr>
+          <w:p>
+            <w:pPr>
+              <w:pStyle w:val="TAFE-Answer"/>
+              <w:shd w:val="clear" w:color="auto" w:fill="auto"/>
+              <w:ind w:left="0"/>
+              <w:rPr>
+                <w:sz w:val="16"/>
+                <w:szCs w:val="16"/>
+              </w:rPr>
+            </w:pPr>
+            <w:r>
+              <w:rPr>
+                <w:sz w:val="16"/>
+                <w:szCs w:val="16"/>
+              </w:rPr>
+              <w:t>7ae0715</w:t>
+            </w:r>
+          </w:p>
+        </w:tc>
+      </w:tr>
+      <w:tr>
+        <w:tc>
+          <w:tcPr>
+            <w:tcW w:w="446" w:type="dxa"/>
+          </w:tcPr>
+          <w:p>
+            <w:pPr>
+              <w:pStyle w:val="TAFE-Answer"/>
+              <w:shd w:val="clear" w:color="auto" w:fill="auto"/>
+              <w:ind w:left="0"/>
+              <w:rPr>
+                <w:sz w:val="16"/>
+                <w:szCs w:val="16"/>
+              </w:rPr>
+            </w:pPr>
+            <w:r>
+              <w:rPr>
+                <w:sz w:val="16"/>
+                <w:szCs w:val="16"/>
+              </w:rPr>
+              <w:fldChar w:fldCharType="begin">
+                <w:ffData>
+                  <w:name w:val="Check1"/>
+                  <w:enabled/>
+                  <w:calcOnExit w:val="0"/>
+                  <w:checkBox>
+                    <w:sizeAuto/>
+                    <w:default w:val="0"/>
+                  </w:checkBox>
+                </w:ffData>
+              </w:fldChar>
+            </w:r>
+            <w:r>
+              <w:rPr>
+                <w:sz w:val="16"/>
+                <w:szCs w:val="16"/>
+              </w:rPr>
+              <w:instrText xml:space="preserve"> FORMCHECKBOX </w:instrText>
+            </w:r>
+            <w:r>
+              <w:rPr>
+                <w:sz w:val="16"/>
+                <w:szCs w:val="16"/>
+              </w:rPr>
+            </w:r>
+            <w:r>
+              <w:rPr>
+                <w:sz w:val="16"/>
+                <w:szCs w:val="16"/>
+              </w:rPr>
+              <w:fldChar w:fldCharType="separate"/>
+            </w:r>
+            <w:r>
+              <w:rPr>
+                <w:sz w:val="16"/>
+                <w:szCs w:val="16"/>
+              </w:rPr>
+              <w:fldChar w:fldCharType="end"/>
+            </w:r>
+          </w:p>
+        </w:tc>
+        <w:tc>
+          <w:tcPr>
+            <w:tcW w:w="2260" w:type="dxa"/>
+          </w:tcPr>
+          <w:p>
+            <w:pPr>
+              <w:pStyle w:val="TAFE-Answer"/>
+              <w:shd w:val="clear" w:color="auto" w:fill="auto"/>
+              <w:ind w:left="0"/>
+              <w:rPr>
+                <w:sz w:val="16"/>
+                <w:szCs w:val="16"/>
+              </w:rPr>
+            </w:pPr>
+            <w:r>
+              <w:rPr>
+                <w:sz w:val="16"/>
+                <w:szCs w:val="16"/>
+              </w:rPr>
+              <w:t>Commit</w:t>
+            </w:r>
+            <w:r>
+              <w:rPr>
+                <w:sz w:val="16"/>
+                <w:szCs w:val="16"/>
+              </w:rPr>
+              <w:t xml:space="preserve"> (</w:t>
+            </w:r>
+            <w:r>
+              <w:rPr>
+                <w:sz w:val="16"/>
+                <w:szCs w:val="16"/>
+              </w:rPr>
+              <w:t>3</w:t>
+            </w:r>
+            <w:r>
+              <w:rPr>
+                <w:sz w:val="16"/>
+                <w:szCs w:val="16"/>
+              </w:rPr>
+              <w:t>)</w:t>
+            </w:r>
+          </w:p>
+        </w:tc>
+        <w:tc>
+          <w:tcPr>
+            <w:tcW w:w="2311" w:type="dxa"/>
+          </w:tcPr>
+          <w:p>
+            <w:pPr>
+              <w:pStyle w:val="TAFE-Answer"/>
+              <w:shd w:val="clear" w:color="auto" w:fill="auto"/>
+              <w:ind w:left="0"/>
+              <w:rPr>
+                <w:color w:val="000000" w:themeColor="text1"/>
+                <w:sz w:val="16"/>
+                <w:szCs w:val="16"/>
+              </w:rPr>
+            </w:pPr>
+            <w:r>
+              <w:rPr>
+                <w:color w:val="000000" w:themeColor="text1"/>
+                <w:sz w:val="16"/>
+                <w:szCs w:val="16"/>
+              </w:rPr>
+              <w:t>Added the constructor and the attributes for each class and also made two child childs of Sensors, being EntrySensor and ExitSensor.</w:t>
+            </w:r>
+          </w:p>
+        </w:tc>
+        <w:tc>
+          <w:tcPr>
+            <w:tcW w:w="1643" w:type="dxa"/>
+          </w:tcPr>
+          <w:p>
+            <w:pPr>
+              <w:pStyle w:val="TAFE-Answer"/>
+              <w:shd w:val="clear" w:color="auto" w:fill="auto"/>
+              <w:ind w:left="0"/>
+              <w:rPr>
+                <w:color w:val="000000" w:themeColor="text1"/>
+                <w:sz w:val="16"/>
+                <w:szCs w:val="16"/>
+              </w:rPr>
+            </w:pPr>
+            <w:hyperlink r:id="rId14" w:tooltip="feat: add constructor and attributes to the display.py display class and sensors.py sensors class and add child classes of sensors class; entry sensor and exit sensor" w:history="1">
+              <w:r>
+                <w:rPr>
+                  <w:rStyle w:val="Hyperlink"/>
+                  <w:color w:val="000000" w:themeColor="text1"/>
+                  <w:sz w:val="16"/>
+                  <w:szCs w:val="16"/>
+                </w:rPr>
+                <w:t>feat: add constructor and attributes to the display.py display class and sensors.py sensors class and add child classes of sensors class; entry sensor and exit sensor</w:t>
+              </w:r>
+            </w:hyperlink>
+          </w:p>
+        </w:tc>
+        <w:tc>
+          <w:tcPr>
+            <w:tcW w:w="1647" w:type="dxa"/>
+          </w:tcPr>
+          <w:p>
+            <w:pPr>
+              <w:pStyle w:val="TAFE-Answer"/>
+              <w:shd w:val="clear" w:color="auto" w:fill="auto"/>
+              <w:ind w:left="0"/>
+              <w:rPr>
+                <w:sz w:val="16"/>
+                <w:szCs w:val="16"/>
+              </w:rPr>
+            </w:pPr>
+            <w:r>
+              <w:rPr>
+                <w:sz w:val="16"/>
+                <w:szCs w:val="16"/>
+              </w:rPr>
+              <w:t>4c9c7d1</w:t>
+            </w:r>
+          </w:p>
+        </w:tc>
+      </w:tr>
+      <w:tr>
+        <w:tc>
+          <w:tcPr>
+            <w:tcW w:w="446" w:type="dxa"/>
+          </w:tcPr>
+          <w:p>
+            <w:pPr>
+              <w:pStyle w:val="TAFE-Answer"/>
+              <w:shd w:val="clear" w:color="auto" w:fill="auto"/>
+              <w:ind w:left="0"/>
+              <w:rPr>
+                <w:sz w:val="16"/>
+                <w:szCs w:val="16"/>
+              </w:rPr>
+            </w:pPr>
+            <w:r>
+              <w:rPr>
+                <w:sz w:val="16"/>
+                <w:szCs w:val="16"/>
+              </w:rPr>
+              <w:fldChar w:fldCharType="begin">
+                <w:ffData>
+                  <w:name w:val="Check1"/>
+                  <w:enabled/>
+                  <w:calcOnExit w:val="0"/>
+                  <w:checkBox>
+                    <w:sizeAuto/>
+                    <w:default w:val="0"/>
+                  </w:checkBox>
+                </w:ffData>
+              </w:fldChar>
+            </w:r>
+            <w:r>
+              <w:rPr>
+                <w:sz w:val="16"/>
+                <w:szCs w:val="16"/>
+              </w:rPr>
+              <w:instrText xml:space="preserve"> FORMCHECKBOX </w:instrText>
+            </w:r>
+            <w:r>
+              <w:rPr>
+                <w:sz w:val="16"/>
+                <w:szCs w:val="16"/>
+              </w:rPr>
+            </w:r>
+            <w:r>
+              <w:rPr>
+                <w:sz w:val="16"/>
+                <w:szCs w:val="16"/>
+              </w:rPr>
+              <w:fldChar w:fldCharType="separate"/>
+            </w:r>
+            <w:r>
+              <w:rPr>
+                <w:sz w:val="16"/>
+                <w:szCs w:val="16"/>
+              </w:rPr>
+              <w:fldChar w:fldCharType="end"/>
+            </w:r>
+          </w:p>
+        </w:tc>
+        <w:tc>
+          <w:tcPr>
+            <w:tcW w:w="2260" w:type="dxa"/>
+          </w:tcPr>
+          <w:p>
+            <w:pPr>
+              <w:pStyle w:val="TAFE-Answer"/>
+              <w:shd w:val="clear" w:color="auto" w:fill="auto"/>
+              <w:ind w:left="0"/>
+              <w:rPr>
+                <w:sz w:val="16"/>
+                <w:szCs w:val="16"/>
+              </w:rPr>
+            </w:pPr>
+            <w:r>
+              <w:rPr>
+                <w:sz w:val="16"/>
+                <w:szCs w:val="16"/>
+              </w:rPr>
+              <w:t>Pushed all work</w:t>
+            </w:r>
+            <w:r>
+              <w:rPr>
+                <w:sz w:val="16"/>
+                <w:szCs w:val="16"/>
+              </w:rPr>
+              <w:t xml:space="preserve"> in branch</w:t>
+            </w:r>
+            <w:r>
+              <w:rPr>
+                <w:sz w:val="16"/>
+                <w:szCs w:val="16"/>
+              </w:rPr>
+              <w:t xml:space="preserve"> to </w:t>
+            </w:r>
+            <w:r>
+              <w:rPr>
+                <w:sz w:val="16"/>
+                <w:szCs w:val="16"/>
+              </w:rPr>
+              <w:t>GitHub</w:t>
             </w:r>
           </w:p>
         </w:tc>
@@ -3990,33 +4695,10 @@
             </w:pPr>
             <w:r>
               <w:rPr>
-                <w:i/>
-                <w:iCs/>
-                <w:color w:val="FF0000"/>
-                <w:sz w:val="16"/>
-                <w:szCs w:val="16"/>
-              </w:rPr>
-              <w:t>&lt;</w:t>
-            </w:r>
-            <w:r>
-              <w:rPr>
-                <w:i/>
-                <w:iCs/>
-                <w:color w:val="FF0000"/>
-                <w:sz w:val="16"/>
-                <w:szCs w:val="16"/>
-              </w:rPr>
-              <w:t>Only include first line</w:t>
-            </w:r>
-            <w:r>
-              <w:rPr>
-                <w:i/>
-                <w:iCs/>
-                <w:color w:val="FF0000"/>
-                <w:sz w:val="16"/>
-                <w:szCs w:val="16"/>
-              </w:rPr>
-              <w:t>&gt;</w:t>
+                <w:sz w:val="16"/>
+                <w:szCs w:val="16"/>
+              </w:rPr>
+              <w:t>NA</w:t>
             </w:r>
           </w:p>
         </w:tc>
@@ -4117,28 +4799,28 @@
                 <w:sz w:val="16"/>
                 <w:szCs w:val="16"/>
               </w:rPr>
-              <w:t>Commit</w:t>
-            </w:r>
-            <w:r>
-              <w:rPr>
-                <w:sz w:val="16"/>
-                <w:szCs w:val="16"/>
-              </w:rPr>
-              <w:t xml:space="preserve"> (</w:t>
-            </w:r>
-            <w:r>
-              <w:rPr>
-                <w:sz w:val="16"/>
-                <w:szCs w:val="16"/>
-              </w:rPr>
-              <w:t>3</w:t>
-            </w:r>
-            <w:r>
-              <w:rPr>
-                <w:sz w:val="16"/>
-                <w:szCs w:val="16"/>
-              </w:rPr>
-              <w:t>)</w:t>
+              <w:t>Pulled work</w:t>
+            </w:r>
+            <w:r>
+              <w:rPr>
+                <w:sz w:val="16"/>
+                <w:szCs w:val="16"/>
+              </w:rPr>
+              <w:t xml:space="preserve"> from remote </w:t>
+            </w:r>
+            <w:r>
+              <w:rPr>
+                <w:sz w:val="16"/>
+                <w:szCs w:val="16"/>
+              </w:rPr>
+              <w:t xml:space="preserve"> to local main</w:t>
+            </w:r>
+            <w:r>
+              <w:rPr>
+                <w:sz w:val="16"/>
+                <w:szCs w:val="16"/>
+              </w:rPr>
+              <w:t xml:space="preserve"> after PR</w:t>
             </w:r>
           </w:p>
         </w:tc>
@@ -4156,6 +4838,13 @@
                 <w:szCs w:val="16"/>
               </w:rPr>
             </w:pPr>
+            <w:r>
+              <w:rPr>
+                <w:sz w:val="16"/>
+                <w:szCs w:val="16"/>
+              </w:rPr>
+              <w:t>NA</w:t>
+            </w:r>
           </w:p>
         </w:tc>
         <w:tc>
@@ -4190,7 +4879,17 @@
                 <w:sz w:val="16"/>
                 <w:szCs w:val="16"/>
               </w:rPr>
-              <w:t>Only include first line</w:t>
+              <w:t>NA if F</w:t>
+            </w:r>
+            <w:r>
+              <w:rPr>
+                <w:i/>
+                <w:iCs/>
+                <w:color w:val="FF0000"/>
+                <w:sz w:val="16"/>
+                <w:szCs w:val="16"/>
+              </w:rPr>
+              <w:t>ast Forward</w:t>
             </w:r>
             <w:r>
               <w:rPr>
@@ -4301,368 +5000,6 @@
                 <w:sz w:val="16"/>
                 <w:szCs w:val="16"/>
               </w:rPr>
-              <w:t>Pushed all work</w:t>
-            </w:r>
-            <w:r>
-              <w:rPr>
-                <w:sz w:val="16"/>
-                <w:szCs w:val="16"/>
-              </w:rPr>
-              <w:t xml:space="preserve"> in branch</w:t>
-            </w:r>
-            <w:r>
-              <w:rPr>
-                <w:sz w:val="16"/>
-                <w:szCs w:val="16"/>
-              </w:rPr>
-              <w:t xml:space="preserve"> to </w:t>
-            </w:r>
-            <w:r>
-              <w:rPr>
-                <w:sz w:val="16"/>
-                <w:szCs w:val="16"/>
-              </w:rPr>
-              <w:t>GitHub</w:t>
-            </w:r>
-          </w:p>
-        </w:tc>
-        <w:tc>
-          <w:tcPr>
-            <w:tcW w:w="2311" w:type="dxa"/>
-          </w:tcPr>
-          <w:p>
-            <w:pPr>
-              <w:pStyle w:val="TAFE-Answer"/>
-              <w:shd w:val="clear" w:color="auto" w:fill="auto"/>
-              <w:ind w:left="0"/>
-              <w:rPr>
-                <w:sz w:val="16"/>
-                <w:szCs w:val="16"/>
-              </w:rPr>
-            </w:pPr>
-          </w:p>
-        </w:tc>
-        <w:tc>
-          <w:tcPr>
-            <w:tcW w:w="1643" w:type="dxa"/>
-          </w:tcPr>
-          <w:p>
-            <w:pPr>
-              <w:pStyle w:val="TAFE-Answer"/>
-              <w:shd w:val="clear" w:color="auto" w:fill="auto"/>
-              <w:ind w:left="0"/>
-              <w:rPr>
-                <w:sz w:val="16"/>
-                <w:szCs w:val="16"/>
-              </w:rPr>
-            </w:pPr>
-            <w:r>
-              <w:rPr>
-                <w:sz w:val="16"/>
-                <w:szCs w:val="16"/>
-              </w:rPr>
-              <w:t>NA</w:t>
-            </w:r>
-          </w:p>
-        </w:tc>
-        <w:tc>
-          <w:tcPr>
-            <w:tcW w:w="1647" w:type="dxa"/>
-          </w:tcPr>
-          <w:p>
-            <w:pPr>
-              <w:pStyle w:val="TAFE-Answer"/>
-              <w:shd w:val="clear" w:color="auto" w:fill="auto"/>
-              <w:ind w:left="0"/>
-              <w:rPr>
-                <w:sz w:val="16"/>
-                <w:szCs w:val="16"/>
-              </w:rPr>
-            </w:pPr>
-          </w:p>
-        </w:tc>
-      </w:tr>
-      <w:tr>
-        <w:tc>
-          <w:tcPr>
-            <w:tcW w:w="446" w:type="dxa"/>
-          </w:tcPr>
-          <w:p>
-            <w:pPr>
-              <w:pStyle w:val="TAFE-Answer"/>
-              <w:shd w:val="clear" w:color="auto" w:fill="auto"/>
-              <w:ind w:left="0"/>
-              <w:rPr>
-                <w:sz w:val="16"/>
-                <w:szCs w:val="16"/>
-              </w:rPr>
-            </w:pPr>
-            <w:r>
-              <w:rPr>
-                <w:sz w:val="16"/>
-                <w:szCs w:val="16"/>
-              </w:rPr>
-              <w:fldChar w:fldCharType="begin">
-                <w:ffData>
-                  <w:name w:val="Check1"/>
-                  <w:enabled/>
-                  <w:calcOnExit w:val="0"/>
-                  <w:checkBox>
-                    <w:sizeAuto/>
-                    <w:default w:val="0"/>
-                  </w:checkBox>
-                </w:ffData>
-              </w:fldChar>
-            </w:r>
-            <w:r>
-              <w:rPr>
-                <w:sz w:val="16"/>
-                <w:szCs w:val="16"/>
-              </w:rPr>
-              <w:instrText xml:space="preserve"> FORMCHECKBOX </w:instrText>
-            </w:r>
-            <w:r>
-              <w:rPr>
-                <w:sz w:val="16"/>
-                <w:szCs w:val="16"/>
-              </w:rPr>
-            </w:r>
-            <w:r>
-              <w:rPr>
-                <w:sz w:val="16"/>
-                <w:szCs w:val="16"/>
-              </w:rPr>
-              <w:fldChar w:fldCharType="separate"/>
-            </w:r>
-            <w:r>
-              <w:rPr>
-                <w:sz w:val="16"/>
-                <w:szCs w:val="16"/>
-              </w:rPr>
-              <w:fldChar w:fldCharType="end"/>
-            </w:r>
-          </w:p>
-        </w:tc>
-        <w:tc>
-          <w:tcPr>
-            <w:tcW w:w="2260" w:type="dxa"/>
-          </w:tcPr>
-          <w:p>
-            <w:pPr>
-              <w:pStyle w:val="TAFE-Answer"/>
-              <w:shd w:val="clear" w:color="auto" w:fill="auto"/>
-              <w:ind w:left="0"/>
-              <w:rPr>
-                <w:sz w:val="16"/>
-                <w:szCs w:val="16"/>
-              </w:rPr>
-            </w:pPr>
-            <w:r>
-              <w:rPr>
-                <w:sz w:val="16"/>
-                <w:szCs w:val="16"/>
-              </w:rPr>
-              <w:t>Pulled work</w:t>
-            </w:r>
-            <w:r>
-              <w:rPr>
-                <w:sz w:val="16"/>
-                <w:szCs w:val="16"/>
-              </w:rPr>
-              <w:t xml:space="preserve"> from remote </w:t>
-            </w:r>
-            <w:r>
-              <w:rPr>
-                <w:sz w:val="16"/>
-                <w:szCs w:val="16"/>
-              </w:rPr>
-              <w:t xml:space="preserve"> to local main</w:t>
-            </w:r>
-            <w:r>
-              <w:rPr>
-                <w:sz w:val="16"/>
-                <w:szCs w:val="16"/>
-              </w:rPr>
-              <w:t xml:space="preserve"> after PR</w:t>
-            </w:r>
-          </w:p>
-        </w:tc>
-        <w:tc>
-          <w:tcPr>
-            <w:tcW w:w="2311" w:type="dxa"/>
-          </w:tcPr>
-          <w:p>
-            <w:pPr>
-              <w:pStyle w:val="TAFE-Answer"/>
-              <w:shd w:val="clear" w:color="auto" w:fill="auto"/>
-              <w:ind w:left="0"/>
-              <w:rPr>
-                <w:sz w:val="16"/>
-                <w:szCs w:val="16"/>
-              </w:rPr>
-            </w:pPr>
-            <w:r>
-              <w:rPr>
-                <w:sz w:val="16"/>
-                <w:szCs w:val="16"/>
-              </w:rPr>
-              <w:t>NA</w:t>
-            </w:r>
-          </w:p>
-        </w:tc>
-        <w:tc>
-          <w:tcPr>
-            <w:tcW w:w="1643" w:type="dxa"/>
-          </w:tcPr>
-          <w:p>
-            <w:pPr>
-              <w:pStyle w:val="TAFE-Answer"/>
-              <w:shd w:val="clear" w:color="auto" w:fill="auto"/>
-              <w:ind w:left="0"/>
-              <w:rPr>
-                <w:sz w:val="16"/>
-                <w:szCs w:val="16"/>
-              </w:rPr>
-            </w:pPr>
-            <w:r>
-              <w:rPr>
-                <w:i/>
-                <w:iCs/>
-                <w:color w:val="FF0000"/>
-                <w:sz w:val="16"/>
-                <w:szCs w:val="16"/>
-              </w:rPr>
-              <w:t>&lt;</w:t>
-            </w:r>
-            <w:r>
-              <w:rPr>
-                <w:i/>
-                <w:iCs/>
-                <w:color w:val="FF0000"/>
-                <w:sz w:val="16"/>
-                <w:szCs w:val="16"/>
-              </w:rPr>
-              <w:t>NA if F</w:t>
-            </w:r>
-            <w:r>
-              <w:rPr>
-                <w:i/>
-                <w:iCs/>
-                <w:color w:val="FF0000"/>
-                <w:sz w:val="16"/>
-                <w:szCs w:val="16"/>
-              </w:rPr>
-              <w:t>ast Forward</w:t>
-            </w:r>
-            <w:r>
-              <w:rPr>
-                <w:i/>
-                <w:iCs/>
-                <w:color w:val="FF0000"/>
-                <w:sz w:val="16"/>
-                <w:szCs w:val="16"/>
-              </w:rPr>
-              <w:t>&gt;</w:t>
-            </w:r>
-          </w:p>
-        </w:tc>
-        <w:tc>
-          <w:tcPr>
-            <w:tcW w:w="1647" w:type="dxa"/>
-          </w:tcPr>
-          <w:p>
-            <w:pPr>
-              <w:pStyle w:val="TAFE-Answer"/>
-              <w:shd w:val="clear" w:color="auto" w:fill="auto"/>
-              <w:ind w:left="0"/>
-              <w:rPr>
-                <w:sz w:val="16"/>
-                <w:szCs w:val="16"/>
-              </w:rPr>
-            </w:pPr>
-          </w:p>
-        </w:tc>
-      </w:tr>
-      <w:tr>
-        <w:tc>
-          <w:tcPr>
-            <w:tcW w:w="446" w:type="dxa"/>
-          </w:tcPr>
-          <w:p>
-            <w:pPr>
-              <w:pStyle w:val="TAFE-Answer"/>
-              <w:shd w:val="clear" w:color="auto" w:fill="auto"/>
-              <w:ind w:left="0"/>
-              <w:rPr>
-                <w:sz w:val="16"/>
-                <w:szCs w:val="16"/>
-              </w:rPr>
-            </w:pPr>
-            <w:r>
-              <w:rPr>
-                <w:sz w:val="16"/>
-                <w:szCs w:val="16"/>
-              </w:rPr>
-              <w:fldChar w:fldCharType="begin">
-                <w:ffData>
-                  <w:name w:val="Check1"/>
-                  <w:enabled/>
-                  <w:calcOnExit w:val="0"/>
-                  <w:checkBox>
-                    <w:sizeAuto/>
-                    <w:default w:val="0"/>
-                  </w:checkBox>
-                </w:ffData>
-              </w:fldChar>
-            </w:r>
-            <w:r>
-              <w:rPr>
-                <w:sz w:val="16"/>
-                <w:szCs w:val="16"/>
-              </w:rPr>
-              <w:instrText xml:space="preserve"> FORMCHECKBOX </w:instrText>
-            </w:r>
-            <w:r>
-              <w:rPr>
-                <w:sz w:val="16"/>
-                <w:szCs w:val="16"/>
-              </w:rPr>
-            </w:r>
-            <w:r>
-              <w:rPr>
-                <w:sz w:val="16"/>
-                <w:szCs w:val="16"/>
-              </w:rPr>
-              <w:fldChar w:fldCharType="separate"/>
-            </w:r>
-            <w:r>
-              <w:rPr>
-                <w:sz w:val="16"/>
-                <w:szCs w:val="16"/>
-              </w:rPr>
-              <w:fldChar w:fldCharType="end"/>
-            </w:r>
-          </w:p>
-        </w:tc>
-        <w:tc>
-          <w:tcPr>
-            <w:tcW w:w="2260" w:type="dxa"/>
-          </w:tcPr>
-          <w:p>
-            <w:pPr>
-              <w:pStyle w:val="TAFE-Answer"/>
-              <w:shd w:val="clear" w:color="auto" w:fill="auto"/>
-              <w:ind w:left="0"/>
-              <w:rPr>
-                <w:sz w:val="16"/>
-                <w:szCs w:val="16"/>
-              </w:rPr>
-            </w:pPr>
-            <w:r>
-              <w:rPr>
-                <w:sz w:val="16"/>
-                <w:szCs w:val="16"/>
-              </w:rPr>
               <w:t>Delete local branch</w:t>
             </w:r>
           </w:p>
@@ -4781,7 +5118,6 @@
         </w:rPr>
       </w:pPr>
       <w:r>
-        <w:lastRenderedPageBreak/>
         <w:br w:type="page"/>
       </w:r>
     </w:p>
@@ -4869,7 +5205,6 @@
           <w:color w:val="333333"/>
         </w:rPr>
       </w:pPr>
-      <w:proofErr w:type="gramStart"/>
       <w:r>
         <w:rPr>
           <w:rFonts w:ascii="Helvetica Neue" w:hAnsi="Helvetica Neue"/>
@@ -4884,17 +5219,7 @@
           <w:color w:val="000000"/>
           <w:shd w:val="clear" w:color="auto" w:fill="F0F0F0"/>
         </w:rPr>
-        <w:t>.git</w:t>
-      </w:r>
-      <w:proofErr w:type="gramEnd"/>
-      <w:r>
-        <w:rPr>
-          <w:rStyle w:val="HTMLCode"/>
-          <w:rFonts w:ascii="Menlo" w:eastAsia="SimSun" w:hAnsi="Menlo" w:cs="Menlo"/>
-          <w:color w:val="000000"/>
-          <w:shd w:val="clear" w:color="auto" w:fill="F0F0F0"/>
-        </w:rPr>
-        <w:t>/</w:t>
+        <w:t>.git/</w:t>
       </w:r>
       <w:r>
         <w:rPr>
@@ -4933,7 +5258,6 @@
           <w:color w:val="333333"/>
         </w:rPr>
       </w:pPr>
-      <w:proofErr w:type="gramStart"/>
       <w:r>
         <w:rPr>
           <w:rFonts w:ascii="Helvetica Neue" w:hAnsi="Helvetica Neue"/>
@@ -4961,7 +5285,6 @@
         <w:t>gitignore</w:t>
       </w:r>
       <w:proofErr w:type="spellEnd"/>
-      <w:proofErr w:type="gramEnd"/>
       <w:r>
         <w:rPr>
           <w:rFonts w:ascii="Helvetica Neue" w:hAnsi="Helvetica Neue"/>
@@ -5025,7 +5348,6 @@
         <w:t>venv</w:t>
       </w:r>
       <w:proofErr w:type="spellEnd"/>
-      <w:proofErr w:type="gramStart"/>
       <w:r>
         <w:rPr>
           <w:rStyle w:val="HTMLCode"/>
@@ -5049,15 +5371,7 @@
           <w:rFonts w:ascii="Helvetica Neue" w:hAnsi="Helvetica Neue"/>
           <w:color w:val="333333"/>
         </w:rPr>
-        <w:t xml:space="preserve"> in</w:t>
-      </w:r>
-      <w:proofErr w:type="gramEnd"/>
-      <w:r>
-        <w:rPr>
-          <w:rFonts w:ascii="Helvetica Neue" w:hAnsi="Helvetica Neue"/>
-          <w:color w:val="333333"/>
-        </w:rPr>
-        <w:t xml:space="preserve"> your submission.</w:t>
+        <w:t xml:space="preserve"> in your submission.</w:t>
       </w:r>
     </w:p>
     <w:p>
@@ -5323,11 +5637,11 @@
       </w:pPr>
     </w:p>
     <w:sectPr>
-      <w:headerReference w:type="even" r:id="rId11"/>
-      <w:headerReference w:type="default" r:id="rId12"/>
-      <w:footerReference w:type="default" r:id="rId13"/>
-      <w:headerReference w:type="first" r:id="rId14"/>
-      <w:footerReference w:type="first" r:id="rId15"/>
+      <w:headerReference w:type="even" r:id="rId15"/>
+      <w:headerReference w:type="default" r:id="rId16"/>
+      <w:footerReference w:type="default" r:id="rId17"/>
+      <w:headerReference w:type="first" r:id="rId18"/>
+      <w:footerReference w:type="first" r:id="rId19"/>
       <w:pgSz w:w="11906" w:h="16838" w:code="9"/>
       <w:pgMar w:top="1440" w:right="1440" w:bottom="1440" w:left="1440" w:header="709" w:footer="4" w:gutter="0"/>
       <w:cols w:space="720"/>
@@ -5481,27 +5795,7 @@
               <w:sz w:val="16"/>
               <w:szCs w:val="16"/>
             </w:rPr>
-            <w:t xml:space="preserve"> </w:t>
-          </w:r>
-          <w:proofErr w:type="gramStart"/>
-          <w:r>
-            <w:rPr>
-              <w:rFonts w:eastAsiaTheme="minorHAnsi"/>
-              <w:snapToGrid w:val="0"/>
-              <w:sz w:val="16"/>
-              <w:szCs w:val="16"/>
-            </w:rPr>
-            <w:t>V1.0  –</w:t>
-          </w:r>
-          <w:proofErr w:type="gramEnd"/>
-          <w:r>
-            <w:rPr>
-              <w:rFonts w:eastAsiaTheme="minorHAnsi"/>
-              <w:snapToGrid w:val="0"/>
-              <w:sz w:val="16"/>
-              <w:szCs w:val="16"/>
-            </w:rPr>
-            <w:t xml:space="preserve"> 19-10-2016</w:t>
+            <w:t xml:space="preserve"> V1.0  – 19-10-2016</w:t>
           </w:r>
         </w:p>
       </w:tc>
@@ -5853,7 +6147,6 @@
             </w:rPr>
             <w:t xml:space="preserve">[of this template] </w:t>
           </w:r>
-          <w:proofErr w:type="gramStart"/>
           <w:r>
             <w:rPr>
               <w:rFonts w:eastAsiaTheme="minorHAnsi"/>
@@ -5861,17 +6154,7 @@
               <w:sz w:val="16"/>
               <w:szCs w:val="16"/>
             </w:rPr>
-            <w:t>V1.0  –</w:t>
-          </w:r>
-          <w:proofErr w:type="gramEnd"/>
-          <w:r>
-            <w:rPr>
-              <w:rFonts w:eastAsiaTheme="minorHAnsi"/>
-              <w:snapToGrid w:val="0"/>
-              <w:sz w:val="16"/>
-              <w:szCs w:val="16"/>
-            </w:rPr>
-            <w:t xml:space="preserve"> 19-10-2016</w:t>
+            <w:t>V1.0  – 19-10-2016</w:t>
           </w:r>
         </w:p>
       </w:tc>
@@ -6170,7 +6453,7 @@
               <v:stroke joinstyle="miter"/>
               <v:path gradientshapeok="t" o:connecttype="rect"/>
             </v:shapetype>
-            <v:shape id="Text Box 2" o:spid="_x0000_s1026" type="#_x0000_t202" alt="OFFICIAL" style="position:absolute;left:0;text-align:left;margin-left:0;margin-top:0;width:34.95pt;height:34.95pt;z-index:251677184;visibility:visible;mso-wrap-style:none;mso-wrap-distance-left:0;mso-wrap-distance-top:0;mso-wrap-distance-right:0;mso-wrap-distance-bottom:0;mso-position-horizontal:center;mso-position-horizontal-relative:page;mso-position-vertical:top;mso-position-vertical-relative:page;v-text-anchor:top" o:gfxdata="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" filled="f" stroked="f">
+            <v:shape id="Text Box 2" o:spid="_x0000_s1026" type="#_x0000_t202" alt="OFFICIAL" style="position:absolute;left:0;text-align:left;margin-left:0;margin-top:0;width:34.95pt;height:34.95pt;z-index:251677184;visibility:visible;mso-wrap-style:none;mso-wrap-distance-left:0;mso-wrap-distance-top:0;mso-wrap-distance-right:0;mso-wrap-distance-bottom:0;mso-position-horizontal:center;mso-position-horizontal-relative:page;mso-position-vertical:top;mso-position-vertical-relative:page;v-text-anchor:top" o:gfxdata="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" filled="f" stroked="f">
               <v:textbox style="mso-fit-shape-to-text:t" inset="0,15pt,0,0">
                 <w:txbxContent>
                   <w:p>
@@ -6298,7 +6581,7 @@
               <v:stroke joinstyle="miter"/>
               <v:path gradientshapeok="t" o:connecttype="rect"/>
             </v:shapetype>
-            <v:shape id="Text Box 3" o:spid="_x0000_s1027" type="#_x0000_t202" alt="OFFICIAL" style="position:absolute;left:0;text-align:left;margin-left:0;margin-top:0;width:34.95pt;height:34.95pt;z-index:251678208;visibility:visible;mso-wrap-style:none;mso-wrap-distance-left:0;mso-wrap-distance-top:0;mso-wrap-distance-right:0;mso-wrap-distance-bottom:0;mso-position-horizontal:center;mso-position-horizontal-relative:page;mso-position-vertical:top;mso-position-vertical-relative:page;v-text-anchor:top" o:gfxdata="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" filled="f" stroked="f">
+            <v:shape id="Text Box 3" o:spid="_x0000_s1027" type="#_x0000_t202" alt="OFFICIAL" style="position:absolute;left:0;text-align:left;margin-left:0;margin-top:0;width:34.95pt;height:34.95pt;z-index:251678208;visibility:visible;mso-wrap-style:none;mso-wrap-distance-left:0;mso-wrap-distance-top:0;mso-wrap-distance-right:0;mso-wrap-distance-bottom:0;mso-position-horizontal:center;mso-position-horizontal-relative:page;mso-position-vertical:top;mso-position-vertical-relative:page;v-text-anchor:top" o:gfxdata="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" filled="f" stroked="f">
               <v:textbox style="mso-fit-shape-to-text:t" inset="0,15pt,0,0">
                 <w:txbxContent>
                   <w:p>
@@ -6736,7 +7019,7 @@
               <v:stroke joinstyle="miter"/>
               <v:path gradientshapeok="t" o:connecttype="rect"/>
             </v:shapetype>
-            <v:shape id="Text Box 1" o:spid="_x0000_s1028" type="#_x0000_t202" alt="OFFICIAL" style="position:absolute;left:0;text-align:left;margin-left:0;margin-top:0;width:34.95pt;height:34.95pt;z-index:251676160;visibility:visible;mso-wrap-style:none;mso-wrap-distance-left:0;mso-wrap-distance-top:0;mso-wrap-distance-right:0;mso-wrap-distance-bottom:0;mso-position-horizontal:center;mso-position-horizontal-relative:page;mso-position-vertical:top;mso-position-vertical-relative:page;v-text-anchor:top" o:gfxdata="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" filled="f" stroked="f">
+            <v:shape id="Text Box 1" o:spid="_x0000_s1028" type="#_x0000_t202" alt="OFFICIAL" style="position:absolute;left:0;text-align:left;margin-left:0;margin-top:0;width:34.95pt;height:34.95pt;z-index:251676160;visibility:visible;mso-wrap-style:none;mso-wrap-distance-left:0;mso-wrap-distance-top:0;mso-wrap-distance-right:0;mso-wrap-distance-bottom:0;mso-position-horizontal:center;mso-position-horizontal-relative:page;mso-position-vertical:top;mso-position-vertical-relative:page;v-text-anchor:top" o:gfxdata="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" filled="f" stroked="f">
               <v:textbox style="mso-fit-shape-to-text:t" inset="0,15pt,0,0">
                 <w:txbxContent>
                   <w:p>
@@ -11955,7 +12238,6 @@
   <w:style w:type="character" w:default="1" w:styleId="DefaultParagraphFont">
     <w:name w:val="Default Paragraph Font"/>
     <w:uiPriority w:val="1"/>
-    <w:semiHidden/>
     <w:unhideWhenUsed/>
   </w:style>
   <w:style w:type="table" w:default="1" w:styleId="TableNormal">

</xml_diff>